<commit_message>
- keystone submodule - 232P notes
</commit_message>
<xml_diff>
--- a/232P/lab2/NewLab2.docx
+++ b/232P/lab2/NewLab2.docx
@@ -3936,10 +3936,10 @@
             <v:path o:extrusionok="f" gradientshapeok="t" o:connecttype="rect"/>
             <o:lock v:ext="edit" aspectratio="t"/>
           </v:shapetype>
-          <v:shape id="_x0000_i1025" type="#_x0000_t75" alt="" style="width:384.4pt;height:160.9pt;mso-width-percent:0;mso-height-percent:0;mso-width-percent:0;mso-height-percent:0" o:ole="">
+          <v:shape id="_x0000_i1025" type="#_x0000_t75" alt="" style="width:384.75pt;height:160.7pt;mso-width-percent:0;mso-height-percent:0;mso-width-percent:0;mso-height-percent:0" o:ole="">
             <v:imagedata r:id="rId20" o:title=""/>
           </v:shape>
-          <o:OLEObject Type="Embed" ProgID="Visio.Drawing.15" ShapeID="_x0000_i1025" DrawAspect="Content" ObjectID="_1671727180" r:id="rId21"/>
+          <o:OLEObject Type="Embed" ProgID="Visio.Drawing.15" ShapeID="_x0000_i1025" DrawAspect="Content" ObjectID="_1671988499" r:id="rId21"/>
         </w:object>
       </w:r>
     </w:p>
@@ -8141,7 +8141,13 @@
         <w:spacing w:after="120" w:line="240" w:lineRule="auto"/>
       </w:pPr>
       <w:r>
-        <w:t>On failure the pcr marks its arp cache table entry as fail with probes 6 FAILED</w:t>
+        <w:t xml:space="preserve">On failure the pcr marks its arp cache table entry as fail with probes </w:t>
+      </w:r>
+      <w:r>
+        <w:t xml:space="preserve">always </w:t>
+      </w:r>
+      <w:r>
+        <w:t>6 FAILED</w:t>
       </w:r>
     </w:p>
     <w:p>

</xml_diff>

<commit_message>
[230P] hw1 [232P] lab2 and keystone pointers
</commit_message>
<xml_diff>
--- a/232P/lab2/NewLab2.docx
+++ b/232P/lab2/NewLab2.docx
@@ -3642,19 +3642,19 @@
         <w:rPr>
           <w:i/>
         </w:rPr>
-        <w:t>:db:6a</w:t>
+        <w:t>db:6a</w:t>
       </w:r>
       <w:r>
         <w:rPr>
           <w:i/>
         </w:rPr>
-        <w:t>:ff:fe</w:t>
+        <w:t>ff:fe</w:t>
       </w:r>
       <w:r>
         <w:rPr>
           <w:i/>
         </w:rPr>
-        <w:t>:65:15:0b</w:t>
+        <w:t>65:150b</w:t>
       </w:r>
       <w:r>
         <w:br/>
@@ -3716,19 +3716,19 @@
         <w:rPr>
           <w:i/>
         </w:rPr>
-        <w:t>:db:6a</w:t>
+        <w:t>db:6a</w:t>
       </w:r>
       <w:r>
         <w:rPr>
           <w:i/>
         </w:rPr>
-        <w:t>:ff:fe</w:t>
+        <w:t>ff:fe</w:t>
       </w:r>
       <w:r>
         <w:rPr>
           <w:i/>
         </w:rPr>
-        <w:t>:65:15:0b</w:t>
+        <w:t>65:150b</w:t>
       </w:r>
     </w:p>
     <w:p>
@@ -3782,7 +3782,7 @@
           <w:color w:val="111111"/>
           <w:shd w:val="clear" w:color="auto" w:fill="FFFFFF"/>
         </w:rPr>
-        <w:t>FF02::1:FF:</w:t>
+        <w:t>FF02::1:FF</w:t>
       </w:r>
       <w:r>
         <w:rPr>
@@ -3806,23 +3806,7 @@
           <w:color w:val="111111"/>
           <w:shd w:val="clear" w:color="auto" w:fill="FFFFFF"/>
         </w:rPr>
-        <w:t>15</w:t>
-      </w:r>
-      <w:r>
-        <w:rPr>
-          <w:rFonts w:ascii="Helvetica" w:hAnsi="Helvetica" w:cs="Helvetica"/>
-          <w:color w:val="111111"/>
-          <w:shd w:val="clear" w:color="auto" w:fill="FFFFFF"/>
-        </w:rPr>
-        <w:t>:</w:t>
-      </w:r>
-      <w:r>
-        <w:rPr>
-          <w:rFonts w:ascii="Helvetica" w:hAnsi="Helvetica" w:cs="Helvetica"/>
-          <w:color w:val="111111"/>
-          <w:shd w:val="clear" w:color="auto" w:fill="FFFFFF"/>
-        </w:rPr>
-        <w:t>0b</w:t>
+        <w:t>150b</w:t>
       </w:r>
     </w:p>
     <w:p>
@@ -3939,7 +3923,7 @@
           <v:shape id="_x0000_i1025" type="#_x0000_t75" alt="" style="width:384.75pt;height:160.7pt;mso-width-percent:0;mso-height-percent:0;mso-width-percent:0;mso-height-percent:0" o:ole="">
             <v:imagedata r:id="rId20" o:title=""/>
           </v:shape>
-          <o:OLEObject Type="Embed" ProgID="Visio.Drawing.15" ShapeID="_x0000_i1025" DrawAspect="Content" ObjectID="_1671988499" r:id="rId21"/>
+          <o:OLEObject Type="Embed" ProgID="Visio.Drawing.15" ShapeID="_x0000_i1025" DrawAspect="Content" ObjectID="_1672915175" r:id="rId21"/>
         </w:object>
       </w:r>
     </w:p>

</xml_diff>

<commit_message>
[232P] lab 0-2 revision
</commit_message>
<xml_diff>
--- a/232P/lab2/NewLab2.docx
+++ b/232P/lab2/NewLab2.docx
@@ -3514,13 +3514,29 @@
         <w:spacing w:after="120" w:line="240" w:lineRule="auto"/>
       </w:pPr>
       <w:r>
-        <w:t xml:space="preserve">Ip neighbor add 142.150.235.21 lladdr </w:t>
+        <w:t xml:space="preserve">Ip neighbor add 142.150.235.21 </w:t>
+      </w:r>
+      <w:r>
+        <w:rPr>
+          <w:u w:val="single"/>
+        </w:rPr>
+        <w:t>lladdr</w:t>
+      </w:r>
+      <w:r>
+        <w:t xml:space="preserve"> </w:t>
       </w:r>
       <w:r>
         <w:rPr>
           <w:i/>
         </w:rPr>
-        <w:t>2:3:4:5:6:7 dev eth0</w:t>
+        <w:t xml:space="preserve">2:3:4:5:6:7 </w:t>
+      </w:r>
+      <w:r>
+        <w:rPr>
+          <w:i/>
+          <w:u w:val="single"/>
+        </w:rPr>
+        <w:t>dev eth0</w:t>
       </w:r>
     </w:p>
     <w:p>
@@ -3920,10 +3936,10 @@
             <v:path o:extrusionok="f" gradientshapeok="t" o:connecttype="rect"/>
             <o:lock v:ext="edit" aspectratio="t"/>
           </v:shapetype>
-          <v:shape id="_x0000_i1025" type="#_x0000_t75" alt="" style="width:384.75pt;height:160.7pt;mso-width-percent:0;mso-height-percent:0;mso-width-percent:0;mso-height-percent:0" o:ole="">
+          <v:shape id="_x0000_i1025" type="#_x0000_t75" alt="" style="width:385pt;height:160.5pt;mso-width-percent:0;mso-height-percent:0;mso-width-percent:0;mso-height-percent:0" o:ole="">
             <v:imagedata r:id="rId20" o:title=""/>
           </v:shape>
-          <o:OLEObject Type="Embed" ProgID="Visio.Drawing.15" ShapeID="_x0000_i1025" DrawAspect="Content" ObjectID="_1672915175" r:id="rId21"/>
+          <o:OLEObject Type="Embed" ProgID="Visio.Drawing.15" ShapeID="_x0000_i1025" DrawAspect="Content" ObjectID="_1673006937" r:id="rId21"/>
         </w:object>
       </w:r>
     </w:p>
@@ -6106,7 +6122,16 @@
         <w:spacing w:before="120" w:after="120" w:line="240" w:lineRule="auto"/>
       </w:pPr>
       <w:r>
-        <w:t>PC1(3e:3a:33:19:ca:71) broadcasts to all who has 10.0.1.22 tell 10.0.1.11?</w:t>
+        <w:t xml:space="preserve">PC1(3e:3a:33:19:ca:71) broadcasts to all </w:t>
+      </w:r>
+      <w:r>
+        <w:t>“</w:t>
+      </w:r>
+      <w:r>
+        <w:t>who has 10.0.1.22 tell 10.0.1.11?</w:t>
+      </w:r>
+      <w:r>
+        <w:t>”.</w:t>
       </w:r>
     </w:p>
     <w:p>
@@ -6374,7 +6399,13 @@
         <w:t xml:space="preserve">st </w:t>
       </w:r>
       <w:r>
-        <w:t>ARPs packets ARP in details panel reveals that every other fiend of source and target ip and mac is filled except target mac address which is 00:00:00_00:00:00</w:t>
+        <w:t>ARPs packets ARP in details panel reveals that every other fie</w:t>
+      </w:r>
+      <w:r>
+        <w:t>l</w:t>
+      </w:r>
+      <w:r>
+        <w:t>d of source and target ip and mac is filled except target mac address which is 00:00:00_00:00:00</w:t>
       </w:r>
     </w:p>
     <w:p>
@@ -6448,7 +6479,14 @@
           <w:b/>
           <w:bCs/>
         </w:rPr>
-        <w:t xml:space="preserve"> like first still have the Target mac address 00:00:00_00:00:00 even though it’s destination is PC1 mac.</w:t>
+        <w:t xml:space="preserve"> like first still have the Target mac address 00:00:00_00:00:00 even though it’s destination is PC1 mac</w:t>
+      </w:r>
+      <w:r>
+        <w:rPr>
+          <w:b/>
+          <w:bCs/>
+        </w:rPr>
+        <w:t>, and that is because it the arp request message which is trying to find the destination PC1’s mac address which it currently does not know that why it is set to all 0s and is asking PC1 for confirmation.</w:t>
       </w:r>
     </w:p>
     <w:p>
@@ -6572,6 +6610,12 @@
       <w:r>
         <w:t>.</w:t>
       </w:r>
+      <w:r>
+        <w:t xml:space="preserve"> All other PCs </w:t>
+      </w:r>
+      <w:r>
+        <w:t>have empty arp neigh cache table.</w:t>
+      </w:r>
     </w:p>
     <w:p>
       <w:pPr>
@@ -6584,6 +6628,7 @@
         <w:contextualSpacing/>
       </w:pPr>
       <w:r>
+        <w:lastRenderedPageBreak/>
         <w:t xml:space="preserve">Repeat </w:t>
       </w:r>
       <w:r>
@@ -6630,7 +6675,6 @@
         <w:contextualSpacing/>
       </w:pPr>
       <w:r>
-        <w:lastRenderedPageBreak/>
         <w:t>Explain the different order of packets.</w:t>
       </w:r>
     </w:p>
@@ -7311,6 +7355,7 @@
       <w:bookmarkStart w:id="37" w:name="_Toc536726796"/>
       <w:bookmarkStart w:id="38" w:name="_Toc60396226"/>
       <w:r>
+        <w:lastRenderedPageBreak/>
         <w:t xml:space="preserve">Exercise </w:t>
       </w:r>
       <w:r>
@@ -7343,11 +7388,7 @@
         <w:t xml:space="preserve"> Table 2.2</w:t>
       </w:r>
       <w:r>
-        <w:t xml:space="preserve">. You can obtain the MAC addresses from the ARP cache of a PC by issuing a ping command </w:t>
-      </w:r>
-      <w:r>
-        <w:lastRenderedPageBreak/>
-        <w:t xml:space="preserve">from that host to every other host on the network. Alternatively, you can obtain the MAC addresses from the output of the </w:t>
+        <w:t xml:space="preserve">. You can obtain the MAC addresses from the ARP cache of a PC by issuing a ping command from that host to every other host on the network. Alternatively, you can obtain the MAC addresses from the output of the </w:t>
       </w:r>
       <w:r>
         <w:rPr>
@@ -10231,6 +10272,30 @@
     </w:p>
     <w:p>
       <w:pPr>
+        <w:ind w:left="720"/>
+        <w:rPr>
+          <w:b/>
+          <w:bCs/>
+        </w:rPr>
+      </w:pPr>
+      <w:r>
+        <w:rPr>
+          <w:b/>
+          <w:bCs/>
+          <w:u w:val="single"/>
+        </w:rPr>
+        <w:t>STALE STATE</w:t>
+      </w:r>
+      <w:r>
+        <w:rPr>
+          <w:b/>
+          <w:bCs/>
+        </w:rPr>
+        <w:t xml:space="preserve"> FOR PC1’s PC4 arp cache entry:</w:t>
+      </w:r>
+    </w:p>
+    <w:p>
+      <w:pPr>
         <w:pStyle w:val="ListParagraph"/>
         <w:numPr>
           <w:ilvl w:val="3"/>
@@ -10242,14 +10307,7 @@
           <w:b/>
           <w:bCs/>
         </w:rPr>
-        <w:t>ICMP</w:t>
-      </w:r>
-      <w:r>
-        <w:rPr>
-          <w:b/>
-          <w:bCs/>
-        </w:rPr>
-        <w:t>:</w:t>
+        <w:t>ICMP:</w:t>
       </w:r>
       <w:r>
         <w:t xml:space="preserve"> </w:t>
@@ -10550,6 +10608,87 @@
           <w:bCs/>
         </w:rPr>
         <w:t>HERE 3 reply ARP messages from PC4 for the request to PC1 who has 10.0.1.22 are missing.</w:t>
+      </w:r>
+    </w:p>
+    <w:p>
+      <w:pPr>
+        <w:ind w:left="720"/>
+        <w:rPr>
+          <w:b/>
+          <w:bCs/>
+        </w:rPr>
+      </w:pPr>
+      <w:r>
+        <w:rPr>
+          <w:b/>
+          <w:bCs/>
+          <w:u w:val="single"/>
+        </w:rPr>
+        <w:t>REACHABLE STATE</w:t>
+      </w:r>
+      <w:r>
+        <w:rPr>
+          <w:b/>
+          <w:bCs/>
+        </w:rPr>
+        <w:t xml:space="preserve"> FOR PC1’s PC4 arp cache entry:</w:t>
+      </w:r>
+    </w:p>
+    <w:p>
+      <w:pPr>
+        <w:pStyle w:val="ListParagraph"/>
+        <w:numPr>
+          <w:ilvl w:val="3"/>
+          <w:numId w:val="24"/>
+        </w:numPr>
+      </w:pPr>
+      <w:r>
+        <w:t>10 consequetive icmp request fails from PC1 to PC4</w:t>
+      </w:r>
+      <w:r>
+        <w:t xml:space="preserve"> (no response found</w:t>
+      </w:r>
+      <w:r>
+        <w:t>!</w:t>
+      </w:r>
+      <w:r>
+        <w:t>)</w:t>
+      </w:r>
+    </w:p>
+    <w:p>
+      <w:pPr>
+        <w:pStyle w:val="ListParagraph"/>
+        <w:numPr>
+          <w:ilvl w:val="3"/>
+          <w:numId w:val="24"/>
+        </w:numPr>
+      </w:pPr>
+      <w:r>
+        <w:t>3 consequetive ARP request from PC1 to PC4 for ‘who has 10.0.1.22? tell 10.0.1.11’</w:t>
+      </w:r>
+    </w:p>
+    <w:p>
+      <w:pPr>
+        <w:pStyle w:val="ListParagraph"/>
+        <w:numPr>
+          <w:ilvl w:val="3"/>
+          <w:numId w:val="24"/>
+        </w:numPr>
+      </w:pPr>
+      <w:r>
+        <w:t>No reply of any kind ARP or ICMP.</w:t>
+      </w:r>
+    </w:p>
+    <w:p>
+      <w:pPr>
+        <w:pStyle w:val="ListParagraph"/>
+        <w:numPr>
+          <w:ilvl w:val="3"/>
+          <w:numId w:val="24"/>
+        </w:numPr>
+      </w:pPr>
+      <w:r>
+        <w:t>NO expected ARP broadcast.</w:t>
       </w:r>
     </w:p>
     <w:p>
@@ -10656,6 +10795,7 @@
         <w:rPr>
           <w:sz w:val="20"/>
         </w:rPr>
+        <w:lastRenderedPageBreak/>
         <w:drawing>
           <wp:anchor distT="0" distB="0" distL="114300" distR="114300" simplePos="0" relativeHeight="251670528" behindDoc="0" locked="0" layoutInCell="1" allowOverlap="1" wp14:anchorId="76F1BFE5" wp14:editId="335BACD4">
             <wp:simplePos x="0" y="0"/>
@@ -10794,6 +10934,23 @@
     </w:p>
     <w:p>
       <w:pPr>
+        <w:pStyle w:val="ListParagraph"/>
+        <w:numPr>
+          <w:ilvl w:val="1"/>
+          <w:numId w:val="42"/>
+        </w:numPr>
+        <w:tabs>
+          <w:tab w:val="left" w:pos="3240"/>
+        </w:tabs>
+        <w:spacing w:before="120" w:after="0" w:line="240" w:lineRule="auto"/>
+        <w:contextualSpacing w:val="0"/>
+      </w:pPr>
+      <w:r>
+        <w:t>For when we ping immediately with reachable state we don’t see the expected arp broadcast message.</w:t>
+      </w:r>
+    </w:p>
+    <w:p>
+      <w:pPr>
         <w:pStyle w:val="Heading3"/>
       </w:pPr>
       <w:bookmarkStart w:id="45" w:name="_Toc525910145"/>
@@ -10833,7 +10990,6 @@
               <w:jc w:val="center"/>
             </w:pPr>
             <w:r>
-              <w:lastRenderedPageBreak/>
               <w:t>PCs</w:t>
             </w:r>
           </w:p>
@@ -11524,6 +11680,7 @@
         <w:spacing w:before="120" w:after="120" w:line="240" w:lineRule="auto"/>
       </w:pPr>
       <w:r>
+        <w:lastRenderedPageBreak/>
         <w:t xml:space="preserve">Remove the </w:t>
       </w:r>
       <w:r>
@@ -11796,7 +11953,13 @@
         <w:t xml:space="preserve"> but PC3 fails to replay as the IP (10.0.3.33) is deleted on the PC3</w:t>
       </w:r>
       <w:r>
-        <w:t>’s eth0 interface and I no longer valid</w:t>
+        <w:t>’s eth0 interface and I</w:t>
+      </w:r>
+      <w:r>
+        <w:t>s</w:t>
+      </w:r>
+      <w:r>
+        <w:t xml:space="preserve"> no longer valid</w:t>
       </w:r>
       <w:r>
         <w:t>.</w:t>
@@ -11834,7 +11997,6 @@
         <w:spacing w:after="120" w:line="240" w:lineRule="auto"/>
       </w:pPr>
       <w:r>
-        <w:lastRenderedPageBreak/>
         <w:t>Take snapshot</w:t>
       </w:r>
       <w:r>
@@ -12147,6 +12309,7 @@
         <w:spacing w:before="120" w:after="120" w:line="240" w:lineRule="auto"/>
       </w:pPr>
       <w:r>
+        <w:lastRenderedPageBreak/>
         <w:t xml:space="preserve">The loopback address is also associated with the host name </w:t>
       </w:r>
       <w:r>
@@ -12380,7 +12543,6 @@
           <w:rFonts w:cs="Calibri"/>
           <w:noProof/>
         </w:rPr>
-        <w:lastRenderedPageBreak/>
         <w:drawing>
           <wp:anchor distT="0" distB="0" distL="114300" distR="114300" simplePos="0" relativeHeight="251710464" behindDoc="0" locked="0" layoutInCell="1" allowOverlap="1" wp14:anchorId="5336D19C" wp14:editId="43B1430C">
             <wp:simplePos x="0" y="0"/>
@@ -14423,7 +14585,13 @@
         </w:tabs>
       </w:pPr>
       <w:r>
-        <w:t>And PC3 cant ping PC1 for the same reason, NOTE: here the ping request doesn’t even leave the PC3 and before it goes to Wire (doesn’t show in Wireshark of PC1 or PC3) it fails</w:t>
+        <w:t xml:space="preserve">And PC3 </w:t>
+      </w:r>
+      <w:r>
+        <w:t>can’t</w:t>
+      </w:r>
+      <w:r>
+        <w:t xml:space="preserve"> ping PC1 for the same reason, NOTE: here the ping request doesn’t even leave the PC3 and before it goes to Wire (doesn’t show in Wireshark of PC1 or PC3) it fails</w:t>
       </w:r>
     </w:p>
     <w:p>
@@ -15343,14 +15511,69 @@
         <w:ind w:left="360"/>
         <w:rPr>
           <w:b/>
+          <w:bCs/>
           <w:spacing w:val="-4"/>
         </w:rPr>
       </w:pPr>
       <w:r>
-        <w:t>the remote PC will reply.</w:t>
-      </w:r>
-      <w:r>
-        <w:t xml:space="preserve"> </w:t>
+        <w:t>the remote PC will reply</w:t>
+      </w:r>
+      <w:r>
+        <w:t xml:space="preserve">. </w:t>
+      </w:r>
+      <w:r>
+        <w:rPr>
+          <w:b/>
+          <w:bCs/>
+          <w:sz w:val="16"/>
+          <w:szCs w:val="16"/>
+        </w:rPr>
+        <w:t xml:space="preserve">%eth0 </w:t>
+      </w:r>
+      <w:r>
+        <w:rPr>
+          <w:b/>
+          <w:bCs/>
+          <w:sz w:val="16"/>
+          <w:szCs w:val="16"/>
+        </w:rPr>
+        <w:t>is used as</w:t>
+      </w:r>
+      <w:r>
+        <w:rPr>
+          <w:b/>
+          <w:bCs/>
+          <w:sz w:val="16"/>
+          <w:szCs w:val="16"/>
+        </w:rPr>
+        <w:t xml:space="preserve"> all link-local have same </w:t>
+      </w:r>
+      <w:r>
+        <w:rPr>
+          <w:b/>
+          <w:bCs/>
+          <w:sz w:val="16"/>
+          <w:szCs w:val="16"/>
+        </w:rPr>
+        <w:t>network</w:t>
+      </w:r>
+      <w:r>
+        <w:rPr>
+          <w:b/>
+          <w:bCs/>
+          <w:sz w:val="16"/>
+          <w:szCs w:val="16"/>
+        </w:rPr>
+        <w:t xml:space="preserve"> prefix so</w:t>
+      </w:r>
+      <w:r>
+        <w:rPr>
+          <w:b/>
+          <w:bCs/>
+          <w:sz w:val="16"/>
+          <w:szCs w:val="16"/>
+        </w:rPr>
+        <w:t xml:space="preserve"> sender don’t know which interface to use.</w:t>
       </w:r>
     </w:p>
     <w:tbl>
@@ -15974,7 +16197,27 @@
         <w:spacing w:before="120" w:after="120" w:line="240" w:lineRule="auto"/>
       </w:pPr>
       <w:r>
-        <w:t xml:space="preserve">The next step is to assign IPv6 addresses to the PCs. The addresses are drawn from the address block fd00::/8, which designates unique-local IPv6 addresses. These addresses play the same role as the 10.0.0.0./8 address block in IPv4. </w:t>
+        <w:t xml:space="preserve">The next step is to assign IPv6 addresses to the PCs. The addresses are drawn from the address block </w:t>
+      </w:r>
+      <w:r>
+        <w:rPr>
+          <w:b/>
+          <w:bCs/>
+        </w:rPr>
+        <w:t>fd00::/8</w:t>
+      </w:r>
+      <w:r>
+        <w:t xml:space="preserve">, which designates </w:t>
+      </w:r>
+      <w:r>
+        <w:rPr>
+          <w:b/>
+          <w:bCs/>
+        </w:rPr>
+        <w:t>unique-local IPv6 addresses</w:t>
+      </w:r>
+      <w:r>
+        <w:t xml:space="preserve">. These addresses play the same role as the 10.0.0.0./8 address block in IPv4. </w:t>
       </w:r>
     </w:p>
     <w:p>
@@ -17698,22 +17941,45 @@
         </w:numPr>
       </w:pPr>
       <w:r>
-        <w:t>Unicast: Neighbor Advertisement Multicast: Neighbor Solicitation</w:t>
+        <w:t xml:space="preserve">Unicast: Neighbor Advertisement Multicast: </w:t>
+      </w:r>
+      <w:r>
+        <w:t xml:space="preserve">only 1’s </w:t>
+      </w:r>
+      <w:r>
+        <w:t>Neighbor Solicitation</w:t>
+      </w:r>
+      <w:r>
+        <w:t>.</w:t>
       </w:r>
     </w:p>
     <w:p>
       <w:pPr>
         <w:pStyle w:val="ListParagraph"/>
         <w:numPr>
-          <w:ilvl w:val="1"/>
-          <w:numId w:val="37"/>
+          <w:ilvl w:val="0"/>
+          <w:numId w:val="23"/>
         </w:numPr>
+        <w:tabs>
+          <w:tab w:val="left" w:pos="3240"/>
+        </w:tabs>
+        <w:spacing w:after="120" w:line="240" w:lineRule="auto"/>
+        <w:contextualSpacing w:val="0"/>
+        <w:rPr>
+          <w:rFonts w:cs="Calibri"/>
+        </w:rPr>
       </w:pPr>
       <w:r>
         <w:t>f</w:t>
       </w:r>
       <w:r>
-        <w:t xml:space="preserve">f02::1 + last 32 bits from destination’s last </w:t>
+        <w:t xml:space="preserve">f02::1 + last </w:t>
+      </w:r>
+      <w:r>
+        <w:t>24</w:t>
+      </w:r>
+      <w:r>
+        <w:t xml:space="preserve"> bits from destination’s last </w:t>
       </w:r>
       <w:r>
         <w:t xml:space="preserve">24 </w:t>
@@ -17731,6 +17997,20 @@
         <w:t xml:space="preserve"> bits</w:t>
       </w:r>
       <w:r>
+        <w:t xml:space="preserve"> its type is </w:t>
+      </w:r>
+      <w:r>
+        <w:rPr>
+          <w:rFonts w:cs="Calibri"/>
+          <w:b/>
+          <w:bCs/>
+        </w:rPr>
+        <w:t>Solicited-node multicast address</w:t>
+      </w:r>
+      <w:r>
+        <w:rPr>
+          <w:rFonts w:cs="Calibri"/>
+        </w:rPr>
         <w:t>.</w:t>
       </w:r>
     </w:p>
@@ -17749,6 +18029,14 @@
     </w:p>
     <w:p>
       <w:pPr>
+        <w:ind w:left="720"/>
+      </w:pPr>
+      <w:r>
+        <w:t>ARP req = neigh solicitation, ARP reply = neigh advertisement.</w:t>
+      </w:r>
+    </w:p>
+    <w:p>
+      <w:pPr>
         <w:pStyle w:val="Exer-Text"/>
         <w:numPr>
           <w:ilvl w:val="0"/>
@@ -17762,6 +18050,16 @@
       <w:r>
         <w:t xml:space="preserve"> </w:t>
       </w:r>
+    </w:p>
+    <w:p>
+      <w:pPr>
+        <w:pStyle w:val="Exer-Text"/>
+        <w:numPr>
+          <w:ilvl w:val="1"/>
+          <w:numId w:val="37"/>
+        </w:numPr>
+        <w:spacing w:before="120" w:after="120" w:line="240" w:lineRule="auto"/>
+      </w:pPr>
       <w:r>
         <w:t>I</w:t>
       </w:r>
@@ -17929,6 +18227,7 @@
         <w:spacing w:before="120" w:after="120" w:line="240" w:lineRule="auto"/>
       </w:pPr>
       <w:r>
+        <w:lastRenderedPageBreak/>
         <w:t xml:space="preserve">Take a snapshot of the top pane in </w:t>
       </w:r>
       <w:r>
@@ -18019,8 +18318,41 @@
       <w:r>
         <w:t xml:space="preserve"> to that of Step 4. </w:t>
       </w:r>
-      <w:r>
-        <w:t xml:space="preserve"> NOW ARPS ARE AFTER PINGS.</w:t>
+    </w:p>
+    <w:p>
+      <w:pPr>
+        <w:pStyle w:val="ListParagraph"/>
+        <w:numPr>
+          <w:ilvl w:val="1"/>
+          <w:numId w:val="38"/>
+        </w:numPr>
+      </w:pPr>
+      <w:r>
+        <w:t xml:space="preserve">This is same but the addresses are now </w:t>
+      </w:r>
+      <w:r>
+        <w:rPr>
+          <w:b/>
+          <w:bCs/>
+        </w:rPr>
+        <w:t>unique local</w:t>
+      </w:r>
+      <w:r>
+        <w:rPr>
+          <w:b/>
+          <w:bCs/>
+        </w:rPr>
+        <w:t xml:space="preserve"> unicast address</w:t>
+      </w:r>
+      <w:r>
+        <w:rPr>
+          <w:b/>
+          <w:bCs/>
+        </w:rPr>
+        <w:t>(ULA)</w:t>
+      </w:r>
+      <w:r>
+        <w:t xml:space="preserve"> with addition NDP for link-local for PC1.</w:t>
       </w:r>
     </w:p>
     <w:p>
@@ -18034,7 +18366,6 @@
         <w:contextualSpacing w:val="0"/>
       </w:pPr>
       <w:r>
-        <w:lastRenderedPageBreak/>
         <w:t>Stop the traffic capture and save the captured data.</w:t>
       </w:r>
       <w:r>
@@ -18163,20 +18494,109 @@
       <w:pPr>
         <w:pStyle w:val="ListParagraph"/>
         <w:numPr>
-          <w:ilvl w:val="0"/>
+          <w:ilvl w:val="1"/>
           <w:numId w:val="39"/>
         </w:numPr>
         <w:spacing w:before="120" w:after="0" w:line="240" w:lineRule="auto"/>
         <w:contextualSpacing w:val="0"/>
       </w:pPr>
       <w:r>
-        <w:t>Compare the snapshot of the packet list with the snapshot of the ARP exchange in Step 4 of Exercise 2-a. Explain differences</w:t>
-      </w:r>
-      <w:r>
-        <w:t xml:space="preserve"> and </w:t>
-      </w:r>
-      <w:r>
-        <w:t>commonalities between NDP exchange and ARP exchange.</w:t>
+        <w:t>1</w:t>
+      </w:r>
+      <w:r>
+        <w:rPr>
+          <w:vertAlign w:val="superscript"/>
+        </w:rPr>
+        <w:t>st</w:t>
+      </w:r>
+      <w:r>
+        <w:t xml:space="preserve"> node solicitation multicast </w:t>
+      </w:r>
+      <w:r>
+        <w:t>Destination: ff02::1:ffe4:4efc</w:t>
+      </w:r>
+      <w:r>
+        <w:t xml:space="preserve"> for link-local is PC2’s Solicited node multicast address.</w:t>
+      </w:r>
+    </w:p>
+    <w:p>
+      <w:pPr>
+        <w:pStyle w:val="ListParagraph"/>
+        <w:numPr>
+          <w:ilvl w:val="1"/>
+          <w:numId w:val="39"/>
+        </w:numPr>
+        <w:spacing w:before="120" w:after="0" w:line="240" w:lineRule="auto"/>
+        <w:contextualSpacing w:val="0"/>
+      </w:pPr>
+      <w:r>
+        <w:t>Rest all are unicast</w:t>
+      </w:r>
+      <w:r>
+        <w:t xml:space="preserve"> with link-local unicast addresses</w:t>
+      </w:r>
+      <w:r>
+        <w:t xml:space="preserve"> in source and destination.</w:t>
+      </w:r>
+    </w:p>
+    <w:p>
+      <w:pPr>
+        <w:pStyle w:val="ListParagraph"/>
+        <w:numPr>
+          <w:ilvl w:val="1"/>
+          <w:numId w:val="39"/>
+        </w:numPr>
+        <w:spacing w:before="120" w:after="0" w:line="240" w:lineRule="auto"/>
+        <w:contextualSpacing w:val="0"/>
+      </w:pPr>
+      <w:r>
+        <w:t>1</w:t>
+      </w:r>
+      <w:r>
+        <w:rPr>
+          <w:vertAlign w:val="superscript"/>
+        </w:rPr>
+        <w:t>st</w:t>
+      </w:r>
+      <w:r>
+        <w:t xml:space="preserve"> node solicitation </w:t>
+      </w:r>
+      <w:r>
+        <w:t>Destination: fd01:2345:6789:1::1</w:t>
+      </w:r>
+      <w:r>
+        <w:t xml:space="preserve"> for ULA is PCS’s ULA Solicited node multicast address.</w:t>
+      </w:r>
+    </w:p>
+    <w:p>
+      <w:pPr>
+        <w:pStyle w:val="ListParagraph"/>
+        <w:numPr>
+          <w:ilvl w:val="1"/>
+          <w:numId w:val="39"/>
+        </w:numPr>
+        <w:spacing w:before="120" w:after="0" w:line="240" w:lineRule="auto"/>
+        <w:contextualSpacing w:val="0"/>
+      </w:pPr>
+      <w:r>
+        <w:t>Rest all are unicast</w:t>
+      </w:r>
+      <w:r>
+        <w:t xml:space="preserve"> with ULA addresses in source and destination.</w:t>
+      </w:r>
+    </w:p>
+    <w:p>
+      <w:pPr>
+        <w:pStyle w:val="ListParagraph"/>
+        <w:numPr>
+          <w:ilvl w:val="1"/>
+          <w:numId w:val="39"/>
+        </w:numPr>
+        <w:spacing w:before="120" w:after="0" w:line="240" w:lineRule="auto"/>
+        <w:contextualSpacing w:val="0"/>
+      </w:pPr>
+      <w:r>
+        <w:t>Event the end link-local node solicitation is unicast from PC1 to PC2 using link-local addresses in the source and headers.</w:t>
       </w:r>
     </w:p>
     <w:p>
@@ -18190,20 +18610,126 @@
         <w:contextualSpacing w:val="0"/>
       </w:pPr>
       <w:r>
-        <w:t>Provide the snapshots taken in Step 5.</w:t>
-      </w:r>
-    </w:p>
-    <w:p>
-      <w:pPr>
-        <w:pStyle w:val="Exer-Text"/>
+        <w:t>Compare the snapshot of the packet list with the snapshot of the ARP exchange in Step 4 of Exercise 2-a. Explain differences</w:t>
+      </w:r>
+      <w:r>
+        <w:t xml:space="preserve"> and </w:t>
+      </w:r>
+      <w:r>
+        <w:t>commonalities between NDP exchange and ARP exchange.</w:t>
+      </w:r>
+    </w:p>
+    <w:p>
+      <w:pPr>
+        <w:pStyle w:val="ListParagraph"/>
         <w:numPr>
-          <w:ilvl w:val="0"/>
+          <w:ilvl w:val="1"/>
           <w:numId w:val="39"/>
         </w:numPr>
         <w:spacing w:before="120" w:after="0" w:line="240" w:lineRule="auto"/>
-      </w:pPr>
-      <w:r>
-        <w:t xml:space="preserve">Compare the captured packet list from Step 5 to that of Step 4. Note the additional NDP messages that are exchanged. </w:t>
+        <w:contextualSpacing w:val="0"/>
+      </w:pPr>
+      <w:r>
+        <w:t>Similarities:</w:t>
+      </w:r>
+    </w:p>
+    <w:p>
+      <w:pPr>
+        <w:pStyle w:val="ListParagraph"/>
+        <w:numPr>
+          <w:ilvl w:val="2"/>
+          <w:numId w:val="39"/>
+        </w:numPr>
+        <w:spacing w:before="120" w:after="0" w:line="240" w:lineRule="auto"/>
+        <w:contextualSpacing w:val="0"/>
+      </w:pPr>
+      <w:r>
+        <w:t>The sequences of are arp request with ndp solicitation and arp reply with npd advertisements and the pings and then later reverse arp and ndp are similar.</w:t>
+      </w:r>
+    </w:p>
+    <w:p>
+      <w:pPr>
+        <w:pStyle w:val="ListParagraph"/>
+        <w:numPr>
+          <w:ilvl w:val="2"/>
+          <w:numId w:val="39"/>
+        </w:numPr>
+        <w:spacing w:before="120" w:after="0" w:line="240" w:lineRule="auto"/>
+        <w:contextualSpacing w:val="0"/>
+      </w:pPr>
+      <w:r>
+        <w:t>Both ARP and NDP maintain ip and mac mapping in same arp cache neighbor table.</w:t>
+      </w:r>
+    </w:p>
+    <w:p>
+      <w:pPr>
+        <w:pStyle w:val="ListParagraph"/>
+        <w:numPr>
+          <w:ilvl w:val="2"/>
+          <w:numId w:val="39"/>
+        </w:numPr>
+        <w:spacing w:before="120" w:after="0" w:line="240" w:lineRule="auto"/>
+        <w:contextualSpacing w:val="0"/>
+      </w:pPr>
+      <w:r>
+        <w:t>All message except the  first one is point to point or UNICAST in both ARP and NDP.</w:t>
+      </w:r>
+    </w:p>
+    <w:p>
+      <w:pPr>
+        <w:pStyle w:val="ListParagraph"/>
+        <w:numPr>
+          <w:ilvl w:val="1"/>
+          <w:numId w:val="39"/>
+        </w:numPr>
+        <w:spacing w:before="120" w:after="0" w:line="240" w:lineRule="auto"/>
+      </w:pPr>
+      <w:r>
+        <w:t>Difference:</w:t>
+      </w:r>
+    </w:p>
+    <w:p>
+      <w:pPr>
+        <w:pStyle w:val="ListParagraph"/>
+        <w:numPr>
+          <w:ilvl w:val="2"/>
+          <w:numId w:val="39"/>
+        </w:numPr>
+        <w:spacing w:before="120" w:after="0" w:line="240" w:lineRule="auto"/>
+      </w:pPr>
+      <w:r>
+        <w:t>Ethernet address for 1</w:t>
+      </w:r>
+      <w:r>
+        <w:rPr>
+          <w:vertAlign w:val="superscript"/>
+        </w:rPr>
+        <w:t>st</w:t>
+      </w:r>
+      <w:r>
+        <w:t xml:space="preserve"> node solicitation NDP is with </w:t>
+      </w:r>
+      <w:r>
+        <w:t>Destination: IPv6mcast_ff:e4:4e:fc (33:33:ff:e4:4e:fc)</w:t>
+      </w:r>
+      <w:r>
+        <w:t xml:space="preserve">, where as for ARP it’s broadcast </w:t>
+      </w:r>
+      <w:r>
+        <w:t>Destination: Broadcast (ff:ff:ff:ff:ff:ff)</w:t>
+      </w:r>
+    </w:p>
+    <w:p>
+      <w:pPr>
+        <w:pStyle w:val="ListParagraph"/>
+        <w:numPr>
+          <w:ilvl w:val="2"/>
+          <w:numId w:val="39"/>
+        </w:numPr>
+        <w:spacing w:before="120" w:after="0" w:line="240" w:lineRule="auto"/>
+      </w:pPr>
+      <w:r>
+        <w:t>The target MAC address present in the ARP packet is 00:00:00_00:00:00 where as no such info is in NDP as it has target address of queried IP(PC2) and in options it has senders mac(PC1).</w:t>
       </w:r>
     </w:p>
     <w:p>
@@ -18217,6 +18743,45 @@
         <w:contextualSpacing w:val="0"/>
       </w:pPr>
       <w:r>
+        <w:t>Provide the snapshots taken in Step 5.</w:t>
+      </w:r>
+    </w:p>
+    <w:p>
+      <w:pPr>
+        <w:pStyle w:val="Exer-Text"/>
+        <w:numPr>
+          <w:ilvl w:val="0"/>
+          <w:numId w:val="39"/>
+        </w:numPr>
+        <w:spacing w:before="120" w:after="0" w:line="240" w:lineRule="auto"/>
+      </w:pPr>
+      <w:r>
+        <w:t xml:space="preserve">Compare the captured packet list from Step 5 to that of Step 4. Note the additional NDP messages that are exchanged. </w:t>
+      </w:r>
+    </w:p>
+    <w:p>
+      <w:pPr>
+        <w:pStyle w:val="ListParagraph"/>
+        <w:numPr>
+          <w:ilvl w:val="1"/>
+          <w:numId w:val="38"/>
+        </w:numPr>
+      </w:pPr>
+      <w:r>
+        <w:t>Additional NDP at the end for link-layer PC1 to PC2 unicast validation is recorded.</w:t>
+      </w:r>
+    </w:p>
+    <w:p>
+      <w:pPr>
+        <w:pStyle w:val="ListParagraph"/>
+        <w:numPr>
+          <w:ilvl w:val="0"/>
+          <w:numId w:val="39"/>
+        </w:numPr>
+        <w:spacing w:before="120" w:after="0" w:line="240" w:lineRule="auto"/>
+        <w:contextualSpacing w:val="0"/>
+      </w:pPr>
+      <w:r>
         <w:t>Provide</w:t>
       </w:r>
       <w:r>
@@ -18237,6 +18802,7 @@
         <w:contextualSpacing w:val="0"/>
       </w:pPr>
       <w:r>
+        <w:lastRenderedPageBreak/>
         <w:t xml:space="preserve">one pair of corresponding ARP Request and ARP Reply packets, and </w:t>
       </w:r>
     </w:p>
@@ -18300,58 +18866,9 @@
       <w:pPr>
         <w:pStyle w:val="ListParagraph"/>
         <w:numPr>
-          <w:ilvl w:val="0"/>
-          <w:numId w:val="40"/>
+          <w:ilvl w:val="2"/>
+          <w:numId w:val="25"/>
         </w:numPr>
-        <w:spacing w:before="120" w:after="0" w:line="240" w:lineRule="auto"/>
-        <w:rPr>
-          <w:b/>
-          <w:bCs/>
-        </w:rPr>
-      </w:pPr>
-      <w:r>
-        <w:rPr>
-          <w:b/>
-          <w:bCs/>
-        </w:rPr>
-        <w:t>TODO</w:t>
-      </w:r>
-      <w:r>
-        <w:rPr>
-          <w:b/>
-          <w:bCs/>
-        </w:rPr>
-        <w:t>: its solicitation and advertisement rather then where or who has I have etc.</w:t>
-      </w:r>
-    </w:p>
-    <w:p>
-      <w:pPr>
-        <w:pStyle w:val="ListParagraph"/>
-        <w:numPr>
-          <w:ilvl w:val="0"/>
-          <w:numId w:val="40"/>
-        </w:numPr>
-        <w:spacing w:before="120" w:after="0" w:line="240" w:lineRule="auto"/>
-        <w:rPr>
-          <w:b/>
-          <w:bCs/>
-        </w:rPr>
-      </w:pPr>
-      <w:r>
-        <w:rPr>
-          <w:b/>
-          <w:bCs/>
-        </w:rPr>
-        <w:t>Study NDP and differ with ARP later.</w:t>
-      </w:r>
-    </w:p>
-    <w:p>
-      <w:pPr>
-        <w:pStyle w:val="Body0"/>
-      </w:pPr>
-    </w:p>
-    <w:p>
-      <w:pPr>
         <w:rPr>
           <w:rFonts w:ascii="Arial Black" w:eastAsia="PMingLiU" w:hAnsi="Arial Black" w:cs="Times New Roman"/>
           <w:color w:val="2E74B5" w:themeColor="accent1" w:themeShade="BF"/>
@@ -18362,6 +18879,222 @@
           <w:lang w:val="en-CA"/>
         </w:rPr>
       </w:pPr>
+      <w:r>
+        <w:rPr>
+          <w:rFonts w:ascii="Arial Black" w:eastAsia="PMingLiU" w:hAnsi="Arial Black" w:cs="Times New Roman"/>
+          <w:color w:val="2E74B5" w:themeColor="accent1" w:themeShade="BF"/>
+          <w:spacing w:val="-5"/>
+          <w:sz w:val="24"/>
+          <w:szCs w:val="20"/>
+          <w:u w:val="single"/>
+          <w:lang w:val="en-CA"/>
+        </w:rPr>
+        <w:t xml:space="preserve">Arp has hardware type:eth(1) </w:t>
+      </w:r>
+      <w:r>
+        <w:rPr>
+          <w:rFonts w:ascii="Arial Black" w:eastAsia="PMingLiU" w:hAnsi="Arial Black" w:cs="Times New Roman"/>
+          <w:color w:val="2E74B5" w:themeColor="accent1" w:themeShade="BF"/>
+          <w:spacing w:val="-5"/>
+          <w:sz w:val="24"/>
+          <w:szCs w:val="20"/>
+          <w:u w:val="single"/>
+          <w:lang w:val="en-CA"/>
+        </w:rPr>
+        <w:t>and hardware length which is missing from NDP.</w:t>
+      </w:r>
+    </w:p>
+    <w:p>
+      <w:pPr>
+        <w:pStyle w:val="ListParagraph"/>
+        <w:numPr>
+          <w:ilvl w:val="2"/>
+          <w:numId w:val="25"/>
+        </w:numPr>
+        <w:rPr>
+          <w:rFonts w:ascii="Arial Black" w:eastAsia="PMingLiU" w:hAnsi="Arial Black" w:cs="Times New Roman"/>
+          <w:color w:val="2E74B5" w:themeColor="accent1" w:themeShade="BF"/>
+          <w:spacing w:val="-5"/>
+          <w:sz w:val="24"/>
+          <w:szCs w:val="20"/>
+          <w:u w:val="single"/>
+          <w:lang w:val="en-CA"/>
+        </w:rPr>
+      </w:pPr>
+      <w:r>
+        <w:rPr>
+          <w:rFonts w:ascii="Arial Black" w:eastAsia="PMingLiU" w:hAnsi="Arial Black" w:cs="Times New Roman"/>
+          <w:color w:val="2E74B5" w:themeColor="accent1" w:themeShade="BF"/>
+          <w:spacing w:val="-5"/>
+          <w:sz w:val="24"/>
+          <w:szCs w:val="20"/>
+          <w:u w:val="single"/>
+          <w:lang w:val="en-CA"/>
+        </w:rPr>
+        <w:t>ARP has opcode 0 for request and 1 for reply, NDP uses flags S flag from RSP to distinguish btw request and reply.</w:t>
+      </w:r>
+    </w:p>
+    <w:p>
+      <w:pPr>
+        <w:pStyle w:val="ListParagraph"/>
+        <w:numPr>
+          <w:ilvl w:val="2"/>
+          <w:numId w:val="25"/>
+        </w:numPr>
+        <w:rPr>
+          <w:rFonts w:ascii="Arial Black" w:eastAsia="PMingLiU" w:hAnsi="Arial Black" w:cs="Times New Roman"/>
+          <w:color w:val="2E74B5" w:themeColor="accent1" w:themeShade="BF"/>
+          <w:spacing w:val="-5"/>
+          <w:sz w:val="24"/>
+          <w:szCs w:val="20"/>
+          <w:u w:val="single"/>
+          <w:lang w:val="en-CA"/>
+        </w:rPr>
+      </w:pPr>
+      <w:r>
+        <w:rPr>
+          <w:rFonts w:ascii="Arial Black" w:eastAsia="PMingLiU" w:hAnsi="Arial Black" w:cs="Times New Roman"/>
+          <w:color w:val="2E74B5" w:themeColor="accent1" w:themeShade="BF"/>
+          <w:spacing w:val="-5"/>
+          <w:sz w:val="24"/>
+          <w:szCs w:val="20"/>
+          <w:u w:val="single"/>
+          <w:lang w:val="en-CA"/>
+        </w:rPr>
+        <w:t>NDPS code remains 0 in both solicitation and advertisement.</w:t>
+      </w:r>
+    </w:p>
+    <w:p>
+      <w:pPr>
+        <w:pStyle w:val="ListParagraph"/>
+        <w:numPr>
+          <w:ilvl w:val="2"/>
+          <w:numId w:val="25"/>
+        </w:numPr>
+        <w:rPr>
+          <w:rFonts w:ascii="Arial Black" w:eastAsia="PMingLiU" w:hAnsi="Arial Black" w:cs="Times New Roman"/>
+          <w:color w:val="2E74B5" w:themeColor="accent1" w:themeShade="BF"/>
+          <w:spacing w:val="-5"/>
+          <w:sz w:val="24"/>
+          <w:szCs w:val="20"/>
+          <w:u w:val="single"/>
+          <w:lang w:val="en-CA"/>
+        </w:rPr>
+      </w:pPr>
+      <w:r>
+        <w:rPr>
+          <w:rFonts w:ascii="Arial Black" w:eastAsia="PMingLiU" w:hAnsi="Arial Black" w:cs="Times New Roman"/>
+          <w:color w:val="2E74B5" w:themeColor="accent1" w:themeShade="BF"/>
+          <w:spacing w:val="-5"/>
+          <w:sz w:val="24"/>
+          <w:szCs w:val="20"/>
+          <w:u w:val="single"/>
+          <w:lang w:val="en-CA"/>
+        </w:rPr>
+        <w:t>ARP Has sender mac, sender ip, target mac, target IP, which flips for PC1 and PC2, NDP has target address which remains same for the queries ip and it’s options has mac address of the host sending the message.</w:t>
+      </w:r>
+    </w:p>
+    <w:p>
+      <w:pPr>
+        <w:pStyle w:val="ListParagraph"/>
+        <w:numPr>
+          <w:ilvl w:val="2"/>
+          <w:numId w:val="25"/>
+        </w:numPr>
+        <w:rPr>
+          <w:rFonts w:ascii="Arial Black" w:eastAsia="PMingLiU" w:hAnsi="Arial Black" w:cs="Times New Roman"/>
+          <w:color w:val="2E74B5" w:themeColor="accent1" w:themeShade="BF"/>
+          <w:spacing w:val="-5"/>
+          <w:sz w:val="24"/>
+          <w:szCs w:val="20"/>
+          <w:u w:val="single"/>
+          <w:lang w:val="en-CA"/>
+        </w:rPr>
+      </w:pPr>
+      <w:r>
+        <w:rPr>
+          <w:rFonts w:ascii="Arial Black" w:eastAsia="PMingLiU" w:hAnsi="Arial Black" w:cs="Times New Roman"/>
+          <w:color w:val="2E74B5" w:themeColor="accent1" w:themeShade="BF"/>
+          <w:spacing w:val="-5"/>
+          <w:sz w:val="24"/>
+          <w:szCs w:val="20"/>
+          <w:u w:val="single"/>
+          <w:lang w:val="en-CA"/>
+        </w:rPr>
+        <w:t>ARP’s request always has the target mac set to 00:00:00_00:00:00,  no such thing is in NDP.</w:t>
+      </w:r>
+    </w:p>
+    <w:p>
+      <w:pPr>
+        <w:pStyle w:val="ListParagraph"/>
+        <w:numPr>
+          <w:ilvl w:val="2"/>
+          <w:numId w:val="25"/>
+        </w:numPr>
+        <w:rPr>
+          <w:rFonts w:ascii="Arial Black" w:eastAsia="PMingLiU" w:hAnsi="Arial Black" w:cs="Times New Roman"/>
+          <w:color w:val="2E74B5" w:themeColor="accent1" w:themeShade="BF"/>
+          <w:spacing w:val="-5"/>
+          <w:sz w:val="24"/>
+          <w:szCs w:val="20"/>
+          <w:u w:val="single"/>
+          <w:lang w:val="en-CA"/>
+        </w:rPr>
+      </w:pPr>
+      <w:r>
+        <w:rPr>
+          <w:rFonts w:ascii="Arial Black" w:eastAsia="PMingLiU" w:hAnsi="Arial Black" w:cs="Times New Roman"/>
+          <w:color w:val="2E74B5" w:themeColor="accent1" w:themeShade="BF"/>
+          <w:spacing w:val="-5"/>
+          <w:sz w:val="24"/>
+          <w:szCs w:val="20"/>
+          <w:u w:val="single"/>
+          <w:lang w:val="en-CA"/>
+        </w:rPr>
+        <w:t xml:space="preserve">There is protocol type and </w:t>
+      </w:r>
+      <w:r>
+        <w:rPr>
+          <w:rFonts w:ascii="Arial Black" w:eastAsia="PMingLiU" w:hAnsi="Arial Black" w:cs="Times New Roman"/>
+          <w:color w:val="2E74B5" w:themeColor="accent1" w:themeShade="BF"/>
+          <w:spacing w:val="-5"/>
+          <w:sz w:val="24"/>
+          <w:szCs w:val="20"/>
+          <w:u w:val="single"/>
+          <w:lang w:val="en-CA"/>
+        </w:rPr>
+        <w:t>size in arp which is missing in ndp as it has just type set to nieghbour solicitation.</w:t>
+      </w:r>
+    </w:p>
+    <w:p>
+      <w:pPr>
+        <w:pStyle w:val="ListParagraph"/>
+        <w:numPr>
+          <w:ilvl w:val="2"/>
+          <w:numId w:val="25"/>
+        </w:numPr>
+        <w:rPr>
+          <w:rFonts w:ascii="Arial Black" w:eastAsia="PMingLiU" w:hAnsi="Arial Black" w:cs="Times New Roman"/>
+          <w:color w:val="2E74B5" w:themeColor="accent1" w:themeShade="BF"/>
+          <w:spacing w:val="-5"/>
+          <w:sz w:val="24"/>
+          <w:szCs w:val="20"/>
+          <w:u w:val="single"/>
+          <w:lang w:val="en-CA"/>
+        </w:rPr>
+      </w:pPr>
+      <w:r>
+        <w:rPr>
+          <w:rFonts w:ascii="Arial Black" w:eastAsia="PMingLiU" w:hAnsi="Arial Black" w:cs="Times New Roman"/>
+          <w:color w:val="2E74B5" w:themeColor="accent1" w:themeShade="BF"/>
+          <w:spacing w:val="-5"/>
+          <w:sz w:val="24"/>
+          <w:szCs w:val="20"/>
+          <w:u w:val="single"/>
+          <w:lang w:val="en-CA"/>
+        </w:rPr>
+        <w:t>There is checksum in NPD which is missing in arp.</w:t>
+      </w:r>
       <w:r>
         <w:rPr>
           <w:rFonts w:ascii="Arial Black" w:eastAsia="PMingLiU" w:hAnsi="Arial Black" w:cs="Times New Roman"/>
@@ -19329,7 +20062,13 @@
         <w:rPr>
           <w:rStyle w:val="Code-NoShadeChar"/>
         </w:rPr>
-        <w:t>ireshark.</w:t>
+        <w:t>ireshark</w:t>
+      </w:r>
+      <w:r>
+        <w:rPr>
+          <w:rStyle w:val="Code-NoShadeChar"/>
+        </w:rPr>
+        <w:t xml:space="preserve"> no icmpv6 pings.</w:t>
       </w:r>
     </w:p>
     <w:p>
@@ -19588,7 +20327,25 @@
         <w:rPr>
           <w:rFonts w:ascii="Calibri" w:hAnsi="Calibri" w:cs="Calibri"/>
         </w:rPr>
-        <w:t>Ever thing except the last ping fails because it’s address is itself mapped to ::2 and with data failed tentative.</w:t>
+        <w:t xml:space="preserve">Ever thing except the last ping fails because it’s address is itself mapped to ::2 and with </w:t>
+      </w:r>
+      <w:r>
+        <w:rPr>
+          <w:rFonts w:ascii="Calibri" w:hAnsi="Calibri" w:cs="Calibri"/>
+        </w:rPr>
+        <w:t>“</w:t>
+      </w:r>
+      <w:r>
+        <w:rPr>
+          <w:i/>
+        </w:rPr>
+        <w:t>dadfailed tentative</w:t>
+      </w:r>
+      <w:r>
+        <w:rPr>
+          <w:rFonts w:ascii="Calibri" w:hAnsi="Calibri" w:cs="Calibri"/>
+        </w:rPr>
+        <w:t>”.</w:t>
       </w:r>
     </w:p>
     <w:sectPr>
@@ -19660,11 +20417,6 @@
           <w:docPartUnique/>
         </w:docPartObj>
       </w:sdtPr>
-      <w:sdtEndPr>
-        <w:rPr>
-          <w:rStyle w:val="PageNumber"/>
-        </w:rPr>
-      </w:sdtEndPr>
       <w:sdtContent>
         <w:r>
           <w:rPr>
@@ -25453,7 +26205,7 @@
         <w:ind w:left="720" w:hanging="360"/>
       </w:pPr>
     </w:lvl>
-    <w:lvl w:ilvl="1" w:tplc="04090019" w:tentative="1">
+    <w:lvl w:ilvl="1" w:tplc="04090019">
       <w:start w:val="1"/>
       <w:numFmt w:val="lowerLetter"/>
       <w:lvlText w:val="%2."/>
@@ -25817,7 +26569,7 @@
         <w:ind w:left="720" w:hanging="360"/>
       </w:pPr>
     </w:lvl>
-    <w:lvl w:ilvl="1" w:tplc="04090019" w:tentative="1">
+    <w:lvl w:ilvl="1" w:tplc="04090019">
       <w:start w:val="1"/>
       <w:numFmt w:val="lowerLetter"/>
       <w:lvlText w:val="%2."/>
@@ -25826,7 +26578,7 @@
         <w:ind w:left="1440" w:hanging="360"/>
       </w:pPr>
     </w:lvl>
-    <w:lvl w:ilvl="2" w:tplc="0409001B" w:tentative="1">
+    <w:lvl w:ilvl="2" w:tplc="0409001B">
       <w:start w:val="1"/>
       <w:numFmt w:val="lowerRoman"/>
       <w:lvlText w:val="%3."/>
@@ -26201,7 +26953,7 @@
         <w:sz w:val="22"/>
       </w:rPr>
     </w:lvl>
-    <w:lvl w:ilvl="1" w:tplc="04090003" w:tentative="1">
+    <w:lvl w:ilvl="1" w:tplc="04090003">
       <w:start w:val="1"/>
       <w:numFmt w:val="bullet"/>
       <w:lvlText w:val="o"/>

</xml_diff>

<commit_message>
[232P] quiz2 checkout till lab3 and practice
</commit_message>
<xml_diff>
--- a/232P/lab2/NewLab2.docx
+++ b/232P/lab2/NewLab2.docx
@@ -9,6 +9,12 @@
           <w:lang w:eastAsia="zh-TW"/>
         </w:rPr>
       </w:pPr>
+      <w:r>
+        <w:rPr>
+          <w:lang w:eastAsia="zh-TW"/>
+        </w:rPr>
+        <w:t xml:space="preserve"> </w:t>
+      </w:r>
       <w:r>
         <w:rPr>
           <w:lang w:eastAsia="zh-TW"/>
@@ -3936,10 +3942,10 @@
             <v:path o:extrusionok="f" gradientshapeok="t" o:connecttype="rect"/>
             <o:lock v:ext="edit" aspectratio="t"/>
           </v:shapetype>
-          <v:shape id="_x0000_i1025" type="#_x0000_t75" alt="" style="width:385pt;height:160.5pt;mso-width-percent:0;mso-height-percent:0;mso-width-percent:0;mso-height-percent:0" o:ole="">
+          <v:shape id="_x0000_i1025" type="#_x0000_t75" alt="" style="width:384.8pt;height:160.35pt;mso-width-percent:0;mso-height-percent:0;mso-width-percent:0;mso-height-percent:0" o:ole="">
             <v:imagedata r:id="rId20" o:title=""/>
           </v:shape>
-          <o:OLEObject Type="Embed" ProgID="Visio.Drawing.15" ShapeID="_x0000_i1025" DrawAspect="Content" ObjectID="_1673006937" r:id="rId21"/>
+          <o:OLEObject Type="Embed" ProgID="Visio.Drawing.15" ShapeID="_x0000_i1025" DrawAspect="Content" ObjectID="_1674923818" r:id="rId21"/>
         </w:object>
       </w:r>
     </w:p>
@@ -17109,26 +17115,52 @@
           <w:tab w:val="left" w:pos="3240"/>
         </w:tabs>
         <w:spacing w:before="120" w:after="120" w:line="240" w:lineRule="auto"/>
-      </w:pPr>
-      <w:r>
+        <w:rPr>
+          <w:b/>
+          <w:bCs/>
+          <w:u w:val="single"/>
+        </w:rPr>
+      </w:pPr>
+      <w:r>
+        <w:rPr>
+          <w:b/>
+          <w:bCs/>
+          <w:u w:val="single"/>
+        </w:rPr>
         <w:t xml:space="preserve">The destination addresses of all packets are multicast addresses. (In IPv6 addresses that belong to the prefix </w:t>
       </w:r>
       <w:r>
         <w:rPr>
           <w:rFonts w:ascii="Consolas" w:hAnsi="Consolas" w:cs="Consolas"/>
+          <w:b/>
+          <w:bCs/>
+          <w:u w:val="single"/>
         </w:rPr>
         <w:t>ff00::/8</w:t>
       </w:r>
       <w:r>
+        <w:rPr>
+          <w:b/>
+          <w:bCs/>
+          <w:u w:val="single"/>
+        </w:rPr>
         <w:t xml:space="preserve"> are multicast addresses. Addresses that belong to </w:t>
       </w:r>
       <w:r>
         <w:rPr>
           <w:rFonts w:ascii="Consolas" w:hAnsi="Consolas" w:cs="Consolas"/>
+          <w:b/>
+          <w:bCs/>
+          <w:u w:val="single"/>
         </w:rPr>
         <w:t>ff02::/16</w:t>
       </w:r>
       <w:r>
+        <w:rPr>
+          <w:b/>
+          <w:bCs/>
+          <w:u w:val="single"/>
+        </w:rPr>
         <w:t xml:space="preserve"> are link local multicast addresses, that is, they are never forwarded by a router.):</w:t>
       </w:r>
     </w:p>
@@ -17140,18 +17172,28 @@
           <w:numId w:val="19"/>
         </w:numPr>
         <w:spacing w:before="120" w:after="120" w:line="240" w:lineRule="auto"/>
+        <w:rPr>
+          <w:b/>
+          <w:bCs/>
+          <w:u w:val="single"/>
+        </w:rPr>
       </w:pPr>
       <w:r>
         <w:rPr>
           <w:rFonts w:ascii="Consolas" w:hAnsi="Consolas" w:cs="Consolas"/>
+          <w:b/>
+          <w:bCs/>
+          <w:u w:val="single"/>
         </w:rPr>
         <w:t>ff02:2:</w:t>
       </w:r>
       <w:r>
-        <w:t xml:space="preserve"> This addr</w:t>
-      </w:r>
-      <w:r>
-        <w:t xml:space="preserve">ess reaches all IPv6 routers. </w:t>
+        <w:rPr>
+          <w:b/>
+          <w:bCs/>
+          <w:u w:val="single"/>
+        </w:rPr>
+        <w:t xml:space="preserve"> This address reaches all IPv6 routers. </w:t>
       </w:r>
     </w:p>
     <w:p>
@@ -17162,8 +17204,18 @@
           <w:numId w:val="19"/>
         </w:numPr>
         <w:spacing w:before="120" w:after="120" w:line="240" w:lineRule="auto"/>
-      </w:pPr>
-      <w:r>
+        <w:rPr>
+          <w:b/>
+          <w:bCs/>
+          <w:u w:val="single"/>
+        </w:rPr>
+      </w:pPr>
+      <w:r>
+        <w:rPr>
+          <w:b/>
+          <w:bCs/>
+          <w:u w:val="single"/>
+        </w:rPr>
         <w:t>ff02::16: This address reaches all IPv6 routers that interpret MLDv2 messages.</w:t>
       </w:r>
     </w:p>
@@ -17175,29 +17227,53 @@
           <w:numId w:val="19"/>
         </w:numPr>
         <w:spacing w:before="120" w:after="120" w:line="240" w:lineRule="auto"/>
-      </w:pPr>
-      <w:r>
+        <w:rPr>
+          <w:b/>
+          <w:bCs/>
+          <w:u w:val="single"/>
+        </w:rPr>
+      </w:pPr>
+      <w:r>
+        <w:rPr>
+          <w:b/>
+          <w:bCs/>
+          <w:u w:val="single"/>
+        </w:rPr>
         <w:t xml:space="preserve">ff02::1:ff00:1, ff02::1:ff00:2, ff02::1:ff00:3, ff02::1:ff00:4:  These are </w:t>
       </w:r>
       <w:r>
         <w:rPr>
+          <w:b/>
+          <w:bCs/>
           <w:i/>
+          <w:u w:val="single"/>
         </w:rPr>
         <w:t xml:space="preserve">solicited node </w:t>
       </w:r>
       <w:r>
         <w:rPr>
+          <w:b/>
+          <w:bCs/>
           <w:i/>
+          <w:u w:val="single"/>
         </w:rPr>
         <w:t xml:space="preserve">multicast </w:t>
       </w:r>
       <w:r>
         <w:rPr>
+          <w:b/>
+          <w:bCs/>
           <w:i/>
+          <w:u w:val="single"/>
         </w:rPr>
         <w:t>addresses</w:t>
       </w:r>
       <w:r>
+        <w:rPr>
+          <w:b/>
+          <w:bCs/>
+          <w:u w:val="single"/>
+        </w:rPr>
         <w:t>. They are constructed by replacing the last three bytes of the address ff02::1:ff00:0 with the last three bytes of an IPv6 address from Table 2.6. When an IPv6 address is added to an interface of a host, the host will listen to multicast IP addresses sent to the corresponding solicited node address.</w:t>
       </w:r>
     </w:p>
@@ -20417,6 +20493,11 @@
           <w:docPartUnique/>
         </w:docPartObj>
       </w:sdtPr>
+      <w:sdtEndPr>
+        <w:rPr>
+          <w:rStyle w:val="PageNumber"/>
+        </w:rPr>
+      </w:sdtEndPr>
       <w:sdtContent>
         <w:r>
           <w:rPr>
@@ -22293,7 +22374,7 @@
         <w:rFonts w:ascii="Wingdings" w:hAnsi="Wingdings" w:hint="default"/>
       </w:rPr>
     </w:lvl>
-    <w:lvl w:ilvl="3" w:tplc="04090001" w:tentative="1">
+    <w:lvl w:ilvl="3" w:tplc="04090001">
       <w:start w:val="1"/>
       <w:numFmt w:val="bullet"/>
       <w:lvlText w:val=""/>

</xml_diff>